<commit_message>
Ajout doc technique et recherche
</commit_message>
<xml_diff>
--- a/Document technique/Document technique.docx
+++ b/Document technique/Document technique.docx
@@ -29,6 +29,13 @@
     </w:p>
     <w:sdt>
       <w:sdtPr>
+        <w:rPr>
+          <w:rFonts w:asciiTheme="minorHAnsi" w:eastAsiaTheme="minorHAnsi" w:hAnsiTheme="minorHAnsi" w:cstheme="minorBidi"/>
+          <w:color w:val="auto"/>
+          <w:sz w:val="22"/>
+          <w:szCs w:val="22"/>
+          <w:lang w:eastAsia="en-US"/>
+        </w:rPr>
         <w:id w:val="-1203320378"/>
         <w:docPartObj>
           <w:docPartGallery w:val="Table of Contents"/>
@@ -37,13 +44,8 @@
       </w:sdtPr>
       <w:sdtEndPr>
         <w:rPr>
-          <w:rFonts w:asciiTheme="minorHAnsi" w:eastAsiaTheme="minorHAnsi" w:hAnsiTheme="minorHAnsi" w:cstheme="minorBidi"/>
           <w:b/>
           <w:bCs/>
-          <w:color w:val="auto"/>
-          <w:sz w:val="22"/>
-          <w:szCs w:val="22"/>
-          <w:lang w:eastAsia="en-US"/>
         </w:rPr>
       </w:sdtEndPr>
       <w:sdtContent>
@@ -56,16 +58,31 @@
           </w:r>
         </w:p>
         <w:p>
-          <w:fldSimple w:instr=" TOC \o &quot;1-3&quot; \h \z \u ">
-            <w:r>
-              <w:rPr>
-                <w:b/>
-                <w:bCs/>
-                <w:noProof/>
-              </w:rPr>
-              <w:t>Aucune entrée de table des matières n'a été trouvée.</w:t>
-            </w:r>
-          </w:fldSimple>
+          <w:r>
+            <w:fldChar w:fldCharType="begin"/>
+          </w:r>
+          <w:r>
+            <w:instrText xml:space="preserve"> TOC \o "1-3" \h \z \u </w:instrText>
+          </w:r>
+          <w:r>
+            <w:fldChar w:fldCharType="separate"/>
+          </w:r>
+          <w:r>
+            <w:rPr>
+              <w:b/>
+              <w:bCs/>
+              <w:noProof/>
+            </w:rPr>
+            <w:t>Aucune entrée de table des matières n'a été trouvée.</w:t>
+          </w:r>
+          <w:r>
+            <w:rPr>
+              <w:b/>
+              <w:bCs/>
+              <w:noProof/>
+            </w:rPr>
+            <w:fldChar w:fldCharType="end"/>
+          </w:r>
         </w:p>
       </w:sdtContent>
     </w:sdt>
@@ -76,6 +93,423 @@
           <w:szCs w:val="48"/>
         </w:rPr>
       </w:pPr>
+    </w:p>
+    <w:p>
+      <w:pPr>
+        <w:pStyle w:val="Titre1"/>
+        <w:rPr>
+          <w:color w:val="auto"/>
+        </w:rPr>
+      </w:pPr>
+      <w:r>
+        <w:rPr>
+          <w:color w:val="auto"/>
+        </w:rPr>
+        <w:t xml:space="preserve">Class </w:t>
+      </w:r>
+      <w:proofErr w:type="spellStart"/>
+      <w:r>
+        <w:rPr>
+          <w:color w:val="auto"/>
+        </w:rPr>
+        <w:t>Diagram</w:t>
+      </w:r>
+      <w:proofErr w:type="spellEnd"/>
+    </w:p>
+    <w:p>
+      <w:pPr>
+        <w:rPr>
+          <w:sz w:val="36"/>
+          <w:szCs w:val="36"/>
+        </w:rPr>
+      </w:pPr>
+    </w:p>
+    <w:p>
+      <w:pPr>
+        <w:rPr>
+          <w:sz w:val="36"/>
+          <w:szCs w:val="36"/>
+        </w:rPr>
+      </w:pPr>
+      <w:r>
+        <w:rPr>
+          <w:noProof/>
+          <w:lang w:eastAsia="fr-FR"/>
+        </w:rPr>
+        <w:drawing>
+          <wp:inline distT="0" distB="0" distL="0" distR="0" wp14:anchorId="55768F5A" wp14:editId="40665B38">
+            <wp:extent cx="5760720" cy="3443605"/>
+            <wp:effectExtent l="0" t="0" r="0" b="4445"/>
+            <wp:docPr id="1" name="Image 1"/>
+            <wp:cNvGraphicFramePr>
+              <a:graphicFrameLocks xmlns:a="http://schemas.openxmlformats.org/drawingml/2006/main" noChangeAspect="1"/>
+            </wp:cNvGraphicFramePr>
+            <a:graphic xmlns:a="http://schemas.openxmlformats.org/drawingml/2006/main">
+              <a:graphicData uri="http://schemas.openxmlformats.org/drawingml/2006/picture">
+                <pic:pic xmlns:pic="http://schemas.openxmlformats.org/drawingml/2006/picture">
+                  <pic:nvPicPr>
+                    <pic:cNvPr id="1" name=""/>
+                    <pic:cNvPicPr/>
+                  </pic:nvPicPr>
+                  <pic:blipFill>
+                    <a:blip r:embed="rId5"/>
+                    <a:stretch>
+                      <a:fillRect/>
+                    </a:stretch>
+                  </pic:blipFill>
+                  <pic:spPr>
+                    <a:xfrm>
+                      <a:off x="0" y="0"/>
+                      <a:ext cx="5760720" cy="3443605"/>
+                    </a:xfrm>
+                    <a:prstGeom prst="rect">
+                      <a:avLst/>
+                    </a:prstGeom>
+                  </pic:spPr>
+                </pic:pic>
+              </a:graphicData>
+            </a:graphic>
+          </wp:inline>
+        </w:drawing>
+      </w:r>
+    </w:p>
+    <w:p>
+      <w:pPr>
+        <w:rPr>
+          <w:sz w:val="36"/>
+          <w:szCs w:val="36"/>
+        </w:rPr>
+      </w:pPr>
+    </w:p>
+    <w:p>
+      <w:pPr>
+        <w:rPr>
+          <w:sz w:val="36"/>
+          <w:szCs w:val="36"/>
+        </w:rPr>
+      </w:pPr>
+      <w:proofErr w:type="gramStart"/>
+      <w:r>
+        <w:rPr>
+          <w:sz w:val="36"/>
+          <w:szCs w:val="36"/>
+        </w:rPr>
+        <w:t>Communication(</w:t>
+      </w:r>
+      <w:proofErr w:type="spellStart"/>
+      <w:proofErr w:type="gramEnd"/>
+      <w:r>
+        <w:rPr>
+          <w:sz w:val="36"/>
+          <w:szCs w:val="36"/>
+        </w:rPr>
+        <w:t>QObject</w:t>
+      </w:r>
+      <w:proofErr w:type="spellEnd"/>
+      <w:r>
+        <w:rPr>
+          <w:sz w:val="36"/>
+          <w:szCs w:val="36"/>
+        </w:rPr>
+        <w:t xml:space="preserve"> *parent)</w:t>
+      </w:r>
+    </w:p>
+    <w:p>
+      <w:pPr>
+        <w:rPr>
+          <w:sz w:val="32"/>
+          <w:szCs w:val="32"/>
+        </w:rPr>
+      </w:pPr>
+      <w:r>
+        <w:rPr>
+          <w:sz w:val="32"/>
+          <w:szCs w:val="32"/>
+        </w:rPr>
+        <w:t>Constructeur, initialise un web serveur et un serveur connecte les slots nécessaires et définit l’écoute des serveurs.</w:t>
+      </w:r>
+    </w:p>
+    <w:p>
+      <w:pPr>
+        <w:rPr>
+          <w:sz w:val="32"/>
+          <w:szCs w:val="32"/>
+        </w:rPr>
+      </w:pPr>
+    </w:p>
+    <w:p>
+      <w:pPr>
+        <w:rPr>
+          <w:sz w:val="32"/>
+          <w:szCs w:val="32"/>
+        </w:rPr>
+      </w:pPr>
+    </w:p>
+    <w:p>
+      <w:pPr>
+        <w:rPr>
+          <w:sz w:val="32"/>
+          <w:szCs w:val="32"/>
+        </w:rPr>
+      </w:pPr>
+    </w:p>
+    <w:p>
+      <w:pPr>
+        <w:rPr>
+          <w:sz w:val="36"/>
+          <w:szCs w:val="36"/>
+        </w:rPr>
+      </w:pPr>
+      <w:proofErr w:type="spellStart"/>
+      <w:proofErr w:type="gramStart"/>
+      <w:r>
+        <w:rPr>
+          <w:sz w:val="36"/>
+          <w:szCs w:val="36"/>
+        </w:rPr>
+        <w:lastRenderedPageBreak/>
+        <w:t>onWebServerConnection</w:t>
+      </w:r>
+      <w:proofErr w:type="spellEnd"/>
+      <w:r>
+        <w:rPr>
+          <w:sz w:val="36"/>
+          <w:szCs w:val="36"/>
+        </w:rPr>
+        <w:t>(</w:t>
+      </w:r>
+      <w:proofErr w:type="gramEnd"/>
+      <w:r>
+        <w:rPr>
+          <w:sz w:val="36"/>
+          <w:szCs w:val="36"/>
+        </w:rPr>
+        <w:t>)</w:t>
+      </w:r>
+    </w:p>
+    <w:p>
+      <w:pPr>
+        <w:rPr>
+          <w:sz w:val="32"/>
+          <w:szCs w:val="32"/>
+        </w:rPr>
+      </w:pPr>
+      <w:r>
+        <w:rPr>
+          <w:sz w:val="32"/>
+          <w:szCs w:val="32"/>
+        </w:rPr>
+        <w:t>Récupère la connexion du client, la stocke et connecte les slots nécessaires</w:t>
+      </w:r>
+    </w:p>
+    <w:p>
+      <w:pPr>
+        <w:rPr>
+          <w:sz w:val="32"/>
+          <w:szCs w:val="32"/>
+        </w:rPr>
+      </w:pPr>
+    </w:p>
+    <w:p>
+      <w:pPr>
+        <w:rPr>
+          <w:sz w:val="36"/>
+          <w:szCs w:val="36"/>
+        </w:rPr>
+      </w:pPr>
+      <w:proofErr w:type="spellStart"/>
+      <w:proofErr w:type="gramStart"/>
+      <w:r>
+        <w:rPr>
+          <w:sz w:val="36"/>
+          <w:szCs w:val="36"/>
+        </w:rPr>
+        <w:t>OnWebclientDisconnected</w:t>
+      </w:r>
+      <w:proofErr w:type="spellEnd"/>
+      <w:r>
+        <w:rPr>
+          <w:sz w:val="36"/>
+          <w:szCs w:val="36"/>
+        </w:rPr>
+        <w:t>(</w:t>
+      </w:r>
+      <w:proofErr w:type="gramEnd"/>
+      <w:r>
+        <w:rPr>
+          <w:sz w:val="36"/>
+          <w:szCs w:val="36"/>
+        </w:rPr>
+        <w:t>)</w:t>
+      </w:r>
+    </w:p>
+    <w:p>
+      <w:pPr>
+        <w:rPr>
+          <w:sz w:val="32"/>
+          <w:szCs w:val="32"/>
+        </w:rPr>
+      </w:pPr>
+      <w:r>
+        <w:rPr>
+          <w:sz w:val="32"/>
+          <w:szCs w:val="32"/>
+        </w:rPr>
+        <w:t>Détruit la connexion du client et le supprime du tableau puis déconnecte les slots</w:t>
+      </w:r>
+    </w:p>
+    <w:p>
+      <w:pPr>
+        <w:rPr>
+          <w:sz w:val="32"/>
+          <w:szCs w:val="32"/>
+        </w:rPr>
+      </w:pPr>
+    </w:p>
+    <w:p>
+      <w:pPr>
+        <w:rPr>
+          <w:sz w:val="36"/>
+          <w:szCs w:val="36"/>
+        </w:rPr>
+      </w:pPr>
+      <w:proofErr w:type="spellStart"/>
+      <w:proofErr w:type="gramStart"/>
+      <w:r>
+        <w:rPr>
+          <w:sz w:val="36"/>
+          <w:szCs w:val="36"/>
+        </w:rPr>
+        <w:t>OnWebClientCommunication</w:t>
+      </w:r>
+      <w:proofErr w:type="spellEnd"/>
+      <w:r>
+        <w:rPr>
+          <w:sz w:val="36"/>
+          <w:szCs w:val="36"/>
+        </w:rPr>
+        <w:t>(</w:t>
+      </w:r>
+      <w:proofErr w:type="gramEnd"/>
+      <w:r>
+        <w:rPr>
+          <w:sz w:val="36"/>
+          <w:szCs w:val="36"/>
+        </w:rPr>
+        <w:t>)</w:t>
+      </w:r>
+    </w:p>
+    <w:p>
+      <w:pPr>
+        <w:rPr>
+          <w:sz w:val="32"/>
+          <w:szCs w:val="32"/>
+        </w:rPr>
+      </w:pPr>
+      <w:r>
+        <w:rPr>
+          <w:sz w:val="32"/>
+          <w:szCs w:val="32"/>
+        </w:rPr>
+        <w:t xml:space="preserve">Récupère le </w:t>
+      </w:r>
+      <w:proofErr w:type="spellStart"/>
+      <w:r>
+        <w:rPr>
+          <w:sz w:val="32"/>
+          <w:szCs w:val="32"/>
+        </w:rPr>
+        <w:t>json</w:t>
+      </w:r>
+      <w:proofErr w:type="spellEnd"/>
+      <w:r>
+        <w:rPr>
+          <w:sz w:val="32"/>
+          <w:szCs w:val="32"/>
+        </w:rPr>
+        <w:t xml:space="preserve"> envoyé par le client, le traite et envoie une trame au MOXA en fonction du message traité</w:t>
+      </w:r>
+    </w:p>
+    <w:p>
+      <w:pPr>
+        <w:rPr>
+          <w:sz w:val="32"/>
+          <w:szCs w:val="32"/>
+        </w:rPr>
+      </w:pPr>
+    </w:p>
+    <w:p>
+      <w:pPr>
+        <w:rPr>
+          <w:sz w:val="36"/>
+          <w:szCs w:val="36"/>
+        </w:rPr>
+      </w:pPr>
+      <w:proofErr w:type="spellStart"/>
+      <w:proofErr w:type="gramStart"/>
+      <w:r>
+        <w:rPr>
+          <w:sz w:val="36"/>
+          <w:szCs w:val="36"/>
+        </w:rPr>
+        <w:t>SendMessage</w:t>
+      </w:r>
+      <w:proofErr w:type="spellEnd"/>
+      <w:r>
+        <w:rPr>
+          <w:sz w:val="36"/>
+          <w:szCs w:val="36"/>
+        </w:rPr>
+        <w:t>(</w:t>
+      </w:r>
+      <w:proofErr w:type="spellStart"/>
+      <w:proofErr w:type="gramEnd"/>
+      <w:r>
+        <w:rPr>
+          <w:sz w:val="36"/>
+          <w:szCs w:val="36"/>
+        </w:rPr>
+        <w:t>QString</w:t>
+      </w:r>
+      <w:proofErr w:type="spellEnd"/>
+      <w:r>
+        <w:rPr>
+          <w:sz w:val="36"/>
+          <w:szCs w:val="36"/>
+        </w:rPr>
+        <w:t xml:space="preserve"> message)</w:t>
+      </w:r>
+    </w:p>
+    <w:p>
+      <w:pPr>
+        <w:rPr>
+          <w:sz w:val="36"/>
+          <w:szCs w:val="36"/>
+        </w:rPr>
+      </w:pPr>
+      <w:r>
+        <w:rPr>
+          <w:sz w:val="36"/>
+          <w:szCs w:val="36"/>
+        </w:rPr>
+        <w:t xml:space="preserve">Envoie au MOXA le message de type </w:t>
+      </w:r>
+      <w:proofErr w:type="spellStart"/>
+      <w:r>
+        <w:rPr>
+          <w:sz w:val="36"/>
+          <w:szCs w:val="36"/>
+        </w:rPr>
+        <w:t>QString</w:t>
+      </w:r>
+      <w:proofErr w:type="spellEnd"/>
+      <w:r>
+        <w:rPr>
+          <w:sz w:val="36"/>
+          <w:szCs w:val="36"/>
+        </w:rPr>
+        <w:t xml:space="preserve"> passé en paramètre</w:t>
+      </w:r>
       <w:bookmarkStart w:id="0" w:name="_GoBack"/>
       <w:bookmarkEnd w:id="0"/>
     </w:p>
@@ -828,7 +1262,7 @@
 </file>
 
 <file path=customXml/itemProps1.xml><?xml version="1.0" encoding="utf-8"?>
-<ds:datastoreItem xmlns:ds="http://schemas.openxmlformats.org/officeDocument/2006/customXml" ds:itemID="{028A93B7-A911-476D-BF45-380A6878ACE6}">
+<ds:datastoreItem xmlns:ds="http://schemas.openxmlformats.org/officeDocument/2006/customXml" ds:itemID="{5FD4B548-D319-4749-A07B-52D197D2F1CB}">
   <ds:schemaRefs>
     <ds:schemaRef ds:uri="http://schemas.openxmlformats.org/officeDocument/2006/bibliography"/>
   </ds:schemaRefs>

</xml_diff>